<commit_message>
Organização das pastas e Scrum
</commit_message>
<xml_diff>
--- a/Modelagem de Software/Método Ágil - SCRUM.docx
+++ b/Modelagem de Software/Método Ágil - SCRUM.docx
@@ -18,13 +18,7 @@
         <w:jc w:val="center"/>
       </w:pPr>
       <w:r>
-        <w:t xml:space="preserve">Modelagem de Software – GSI025 </w:t>
-      </w:r>
-      <w:r>
-        <w:t>–</w:t>
-      </w:r>
-      <w:r>
-        <w:t xml:space="preserve"> </w:t>
+        <w:t xml:space="preserve">Modelagem de Software – GSI025 – </w:t>
       </w:r>
       <w:r>
         <w:t>Método Ágil – SCRUM (CONCEITOS)</w:t>
@@ -271,14 +265,7 @@
           <w:sz w:val="24"/>
           <w:szCs w:val="24"/>
         </w:rPr>
-        <w:t>a divisão das atividades com base na expertise dos membros da equipe</w:t>
-      </w:r>
-      <w:r>
-        <w:rPr>
-          <w:sz w:val="24"/>
-          <w:szCs w:val="24"/>
-        </w:rPr>
-        <w:t xml:space="preserve">, assim podendo ser extraído o melhor de cada membro para o projeto. A metodologia </w:t>
+        <w:t xml:space="preserve">a divisão das atividades com base na expertise dos membros da equipe, assim podendo ser extraído o melhor de cada membro para o projeto. A metodologia </w:t>
       </w:r>
       <w:r>
         <w:rPr>
@@ -506,6 +493,62 @@
         </w:rPr>
         <w:t>Cada ciclo determina os prazos para concluir cada uma das funcionalidades do produto.</w:t>
       </w:r>
+      <w:r>
+        <w:rPr>
+          <w:sz w:val="24"/>
+          <w:szCs w:val="24"/>
+        </w:rPr>
+        <w:t xml:space="preserve"> Os ciclos </w:t>
+      </w:r>
+      <w:r>
+        <w:rPr>
+          <w:sz w:val="24"/>
+          <w:szCs w:val="24"/>
+        </w:rPr>
+        <w:t xml:space="preserve">devem definir </w:t>
+      </w:r>
+      <w:r>
+        <w:rPr>
+          <w:sz w:val="24"/>
+          <w:szCs w:val="24"/>
+        </w:rPr>
+        <w:t>um deadline</w:t>
+      </w:r>
+      <w:r>
+        <w:rPr>
+          <w:sz w:val="24"/>
+          <w:szCs w:val="24"/>
+        </w:rPr>
+        <w:t xml:space="preserve"> </w:t>
+      </w:r>
+      <w:r>
+        <w:rPr>
+          <w:sz w:val="24"/>
+          <w:szCs w:val="24"/>
+        </w:rPr>
+        <w:t xml:space="preserve">para encerrar o </w:t>
+      </w:r>
+      <w:r>
+        <w:rPr>
+          <w:sz w:val="24"/>
+          <w:szCs w:val="24"/>
+        </w:rPr>
+        <w:t>sprint</w:t>
+      </w:r>
+      <w:r>
+        <w:rPr>
+          <w:sz w:val="24"/>
+          <w:szCs w:val="24"/>
+        </w:rPr>
+        <w:t>,</w:t>
+      </w:r>
+      <w:r>
+        <w:rPr>
+          <w:sz w:val="24"/>
+          <w:szCs w:val="24"/>
+        </w:rPr>
+        <w:t xml:space="preserve"> geralmente de 2 a 4 semanas.        </w:t>
+      </w:r>
     </w:p>
     <w:p>
       <w:pPr>
@@ -570,6 +613,7 @@
           <w:sz w:val="24"/>
           <w:szCs w:val="24"/>
         </w:rPr>
+        <w:lastRenderedPageBreak/>
         <w:t xml:space="preserve">6º - Revisão dos Ciclos: Após a conclusão de cada </w:t>
       </w:r>
       <w:r>
@@ -587,6 +631,13 @@
           <w:szCs w:val="24"/>
         </w:rPr>
         <w:t xml:space="preserve">, é importante ser </w:t>
+      </w:r>
+      <w:r>
+        <w:rPr>
+          <w:sz w:val="24"/>
+          <w:szCs w:val="24"/>
+        </w:rPr>
+        <w:t>avaliado cada funcionalidade trabalhada.</w:t>
       </w:r>
     </w:p>
     <w:p>
@@ -606,17 +657,67 @@
           <w:sz w:val="28"/>
           <w:szCs w:val="28"/>
         </w:rPr>
-        <w:lastRenderedPageBreak/>
         <w:t>Como definir Cronograma e Valor de projeto desenvolvido com SCRUM?</w:t>
       </w:r>
     </w:p>
     <w:p>
       <w:pPr>
-        <w:rPr>
-          <w:sz w:val="28"/>
-          <w:szCs w:val="28"/>
-        </w:rPr>
-      </w:pPr>
+        <w:ind w:firstLine="284"/>
+        <w:jc w:val="both"/>
+        <w:rPr>
+          <w:sz w:val="24"/>
+          <w:szCs w:val="24"/>
+        </w:rPr>
+      </w:pPr>
+      <w:r>
+        <w:rPr>
+          <w:sz w:val="24"/>
+          <w:szCs w:val="24"/>
+        </w:rPr>
+        <w:t>Em uma metodologia de trabalho ágil</w:t>
+      </w:r>
+      <w:r>
+        <w:rPr>
+          <w:sz w:val="24"/>
+          <w:szCs w:val="24"/>
+        </w:rPr>
+        <w:t xml:space="preserve"> como o SCRUM</w:t>
+      </w:r>
+      <w:r>
+        <w:rPr>
+          <w:sz w:val="24"/>
+          <w:szCs w:val="24"/>
+        </w:rPr>
+        <w:t xml:space="preserve">, o cronograma </w:t>
+      </w:r>
+      <w:r>
+        <w:rPr>
+          <w:sz w:val="24"/>
+          <w:szCs w:val="24"/>
+        </w:rPr>
+        <w:t xml:space="preserve">deve ser definido com base nas Sprints do projeto. Além disso, o tamanho da equipe deve ser </w:t>
+      </w:r>
+      <w:r>
+        <w:rPr>
+          <w:sz w:val="24"/>
+          <w:szCs w:val="24"/>
+        </w:rPr>
+        <w:t>levado em consideração para que os prazos sejam estipulados. Com isso</w:t>
+      </w:r>
+      <w:r>
+        <w:rPr>
+          <w:sz w:val="24"/>
+          <w:szCs w:val="24"/>
+        </w:rPr>
+        <w:t>, o valor de projeto pode ser calculado baseado nos profissionais envolvidos, tempo para entrega estipulado junto ao cliente e valores de manutenção acrescentando o lucro</w:t>
+      </w:r>
+      <w:r>
+        <w:rPr>
+          <w:sz w:val="24"/>
+          <w:szCs w:val="24"/>
+        </w:rPr>
+        <w:t xml:space="preserve"> sobre o projeto.</w:t>
+      </w:r>
     </w:p>
     <w:p>
       <w:pPr>
@@ -650,156 +751,685 @@
     <w:p>
       <w:pPr>
         <w:pStyle w:val="PargrafodaLista"/>
-        <w:rPr>
-          <w:sz w:val="28"/>
-          <w:szCs w:val="28"/>
-        </w:rPr>
-      </w:pPr>
-    </w:p>
-    <w:p>
-      <w:pPr>
-        <w:pStyle w:val="PargrafodaLista"/>
-        <w:rPr>
-          <w:sz w:val="28"/>
-          <w:szCs w:val="28"/>
-        </w:rPr>
-      </w:pPr>
-    </w:p>
-    <w:p>
-      <w:pPr>
-        <w:pStyle w:val="PargrafodaLista"/>
-        <w:rPr>
-          <w:sz w:val="28"/>
-          <w:szCs w:val="28"/>
-        </w:rPr>
-      </w:pPr>
-    </w:p>
-    <w:p>
-      <w:pPr>
-        <w:pStyle w:val="PargrafodaLista"/>
-        <w:rPr>
-          <w:sz w:val="28"/>
-          <w:szCs w:val="28"/>
-        </w:rPr>
-      </w:pPr>
-    </w:p>
-    <w:p>
-      <w:pPr>
-        <w:pStyle w:val="PargrafodaLista"/>
-        <w:rPr>
-          <w:sz w:val="28"/>
-          <w:szCs w:val="28"/>
-        </w:rPr>
-      </w:pPr>
-    </w:p>
-    <w:p>
-      <w:pPr>
-        <w:pStyle w:val="PargrafodaLista"/>
-        <w:rPr>
-          <w:sz w:val="28"/>
-          <w:szCs w:val="28"/>
-        </w:rPr>
-      </w:pPr>
-    </w:p>
-    <w:p>
-      <w:pPr>
-        <w:pStyle w:val="PargrafodaLista"/>
-        <w:rPr>
-          <w:sz w:val="28"/>
-          <w:szCs w:val="28"/>
-        </w:rPr>
-      </w:pPr>
-    </w:p>
-    <w:p>
-      <w:pPr>
-        <w:pStyle w:val="PargrafodaLista"/>
-        <w:rPr>
-          <w:sz w:val="28"/>
-          <w:szCs w:val="28"/>
-        </w:rPr>
-      </w:pPr>
-    </w:p>
-    <w:p>
-      <w:pPr>
-        <w:pStyle w:val="PargrafodaLista"/>
-        <w:rPr>
-          <w:sz w:val="28"/>
-          <w:szCs w:val="28"/>
-        </w:rPr>
-      </w:pPr>
-    </w:p>
-    <w:p>
-      <w:pPr>
-        <w:pStyle w:val="PargrafodaLista"/>
-        <w:rPr>
-          <w:sz w:val="28"/>
-          <w:szCs w:val="28"/>
-        </w:rPr>
-      </w:pPr>
-    </w:p>
-    <w:p>
-      <w:pPr>
-        <w:pStyle w:val="PargrafodaLista"/>
-        <w:rPr>
-          <w:sz w:val="28"/>
-          <w:szCs w:val="28"/>
-        </w:rPr>
-      </w:pPr>
-    </w:p>
-    <w:p>
-      <w:pPr>
-        <w:pStyle w:val="PargrafodaLista"/>
-        <w:rPr>
-          <w:sz w:val="28"/>
-          <w:szCs w:val="28"/>
-        </w:rPr>
-      </w:pPr>
-    </w:p>
-    <w:p>
-      <w:pPr>
-        <w:pStyle w:val="PargrafodaLista"/>
-        <w:rPr>
-          <w:sz w:val="28"/>
-          <w:szCs w:val="28"/>
-        </w:rPr>
-      </w:pPr>
-    </w:p>
-    <w:p>
-      <w:pPr>
-        <w:pStyle w:val="PargrafodaLista"/>
-        <w:rPr>
-          <w:sz w:val="28"/>
-          <w:szCs w:val="28"/>
-        </w:rPr>
-      </w:pPr>
-    </w:p>
-    <w:p>
-      <w:pPr>
-        <w:pStyle w:val="PargrafodaLista"/>
-        <w:rPr>
-          <w:sz w:val="28"/>
-          <w:szCs w:val="28"/>
-        </w:rPr>
-      </w:pPr>
-    </w:p>
-    <w:p>
-      <w:pPr>
-        <w:pStyle w:val="PargrafodaLista"/>
-        <w:rPr>
-          <w:sz w:val="28"/>
-          <w:szCs w:val="28"/>
-        </w:rPr>
-      </w:pPr>
-    </w:p>
-    <w:p>
-      <w:pPr>
-        <w:pStyle w:val="PargrafodaLista"/>
-        <w:rPr>
-          <w:sz w:val="28"/>
-          <w:szCs w:val="28"/>
-        </w:rPr>
-      </w:pPr>
-      <w:hyperlink r:id="rId8" w:history="1">
+        <w:ind w:left="0" w:firstLine="284"/>
+        <w:jc w:val="both"/>
+        <w:rPr>
+          <w:sz w:val="24"/>
+          <w:szCs w:val="24"/>
+        </w:rPr>
+      </w:pPr>
+      <w:r>
+        <w:rPr>
+          <w:sz w:val="24"/>
+          <w:szCs w:val="24"/>
+        </w:rPr>
+        <w:t>O método SCRUM conta com um enorme n</w:t>
+      </w:r>
+      <w:r>
+        <w:rPr>
+          <w:sz w:val="24"/>
+          <w:szCs w:val="24"/>
+        </w:rPr>
+        <w:t>ú</w:t>
+      </w:r>
+      <w:r>
+        <w:rPr>
+          <w:sz w:val="24"/>
+          <w:szCs w:val="24"/>
+        </w:rPr>
+        <w:t xml:space="preserve">mero de certificações sendo as mais </w:t>
+      </w:r>
+      <w:r>
+        <w:rPr>
+          <w:sz w:val="24"/>
+          <w:szCs w:val="24"/>
+        </w:rPr>
+        <w:t xml:space="preserve">bem </w:t>
+      </w:r>
+      <w:r>
+        <w:rPr>
+          <w:sz w:val="24"/>
+          <w:szCs w:val="24"/>
+        </w:rPr>
+        <w:t>avaliadas:</w:t>
+      </w:r>
+    </w:p>
+    <w:p>
+      <w:pPr>
+        <w:pStyle w:val="PargrafodaLista"/>
+        <w:numPr>
+          <w:ilvl w:val="0"/>
+          <w:numId w:val="1"/>
+        </w:numPr>
+        <w:jc w:val="both"/>
+        <w:rPr>
+          <w:sz w:val="24"/>
+          <w:szCs w:val="24"/>
+        </w:rPr>
+      </w:pPr>
+      <w:r>
+        <w:rPr>
+          <w:b/>
+          <w:bCs/>
+          <w:sz w:val="24"/>
+          <w:szCs w:val="24"/>
+        </w:rPr>
+        <w:t>Professional Scrum Master (PSM I)</w:t>
+      </w:r>
+      <w:r>
+        <w:rPr>
+          <w:sz w:val="24"/>
+          <w:szCs w:val="24"/>
+        </w:rPr>
+        <w:t>:  Por ser uma certificação simples, trabalha o básico do conceito SCRUM. A certificação é concedida pela própria SCRUM.org.</w:t>
+      </w:r>
+    </w:p>
+    <w:p>
+      <w:pPr>
+        <w:pStyle w:val="PargrafodaLista"/>
+        <w:numPr>
+          <w:ilvl w:val="0"/>
+          <w:numId w:val="1"/>
+        </w:numPr>
+        <w:jc w:val="both"/>
+        <w:rPr>
+          <w:sz w:val="24"/>
+          <w:szCs w:val="24"/>
+        </w:rPr>
+      </w:pPr>
+      <w:r>
+        <w:rPr>
+          <w:b/>
+          <w:bCs/>
+          <w:sz w:val="24"/>
+          <w:szCs w:val="24"/>
+        </w:rPr>
+        <w:t xml:space="preserve">Professional Scrum Master (PSM </w:t>
+      </w:r>
+      <w:r>
+        <w:rPr>
+          <w:b/>
+          <w:bCs/>
+          <w:sz w:val="24"/>
+          <w:szCs w:val="24"/>
+        </w:rPr>
+        <w:t>I</w:t>
+      </w:r>
+      <w:r>
+        <w:rPr>
+          <w:b/>
+          <w:bCs/>
+          <w:sz w:val="24"/>
+          <w:szCs w:val="24"/>
+        </w:rPr>
+        <w:t>I)</w:t>
+      </w:r>
+      <w:r>
+        <w:rPr>
+          <w:sz w:val="24"/>
+          <w:szCs w:val="24"/>
+        </w:rPr>
+        <w:t xml:space="preserve">:  </w:t>
+      </w:r>
+      <w:r>
+        <w:rPr>
+          <w:sz w:val="24"/>
+          <w:szCs w:val="24"/>
+        </w:rPr>
+        <w:t xml:space="preserve">Segundo nível de certificação </w:t>
+      </w:r>
+      <w:r>
+        <w:rPr>
+          <w:sz w:val="24"/>
+          <w:szCs w:val="24"/>
+        </w:rPr>
+        <w:t>concedida pela SCRUM.org.</w:t>
+      </w:r>
+    </w:p>
+    <w:p>
+      <w:pPr>
+        <w:pStyle w:val="PargrafodaLista"/>
+        <w:numPr>
+          <w:ilvl w:val="0"/>
+          <w:numId w:val="1"/>
+        </w:numPr>
+        <w:jc w:val="both"/>
+        <w:rPr>
+          <w:sz w:val="24"/>
+          <w:szCs w:val="24"/>
+        </w:rPr>
+      </w:pPr>
+      <w:r>
+        <w:rPr>
+          <w:b/>
+          <w:bCs/>
+          <w:sz w:val="24"/>
+          <w:szCs w:val="24"/>
+        </w:rPr>
+        <w:t xml:space="preserve">Professional Scrum Master (PSM </w:t>
+      </w:r>
+      <w:r>
+        <w:rPr>
+          <w:b/>
+          <w:bCs/>
+          <w:sz w:val="24"/>
+          <w:szCs w:val="24"/>
+        </w:rPr>
+        <w:t>I</w:t>
+      </w:r>
+      <w:r>
+        <w:rPr>
+          <w:b/>
+          <w:bCs/>
+          <w:sz w:val="24"/>
+          <w:szCs w:val="24"/>
+        </w:rPr>
+        <w:t>I</w:t>
+      </w:r>
+      <w:r>
+        <w:rPr>
+          <w:b/>
+          <w:bCs/>
+          <w:sz w:val="24"/>
+          <w:szCs w:val="24"/>
+        </w:rPr>
+        <w:t>I)</w:t>
+      </w:r>
+      <w:r>
+        <w:rPr>
+          <w:sz w:val="24"/>
+          <w:szCs w:val="24"/>
+        </w:rPr>
+        <w:t xml:space="preserve">:  </w:t>
+      </w:r>
+      <w:r>
+        <w:rPr>
+          <w:sz w:val="24"/>
+          <w:szCs w:val="24"/>
+        </w:rPr>
+        <w:t>Terceiro</w:t>
+      </w:r>
+      <w:r>
+        <w:rPr>
+          <w:sz w:val="24"/>
+          <w:szCs w:val="24"/>
+        </w:rPr>
+        <w:t xml:space="preserve"> nível de certificação concedida pela SCRUM.org.</w:t>
+      </w:r>
+    </w:p>
+    <w:p>
+      <w:pPr>
+        <w:pStyle w:val="PargrafodaLista"/>
+        <w:numPr>
+          <w:ilvl w:val="0"/>
+          <w:numId w:val="1"/>
+        </w:numPr>
+        <w:jc w:val="both"/>
+        <w:rPr>
+          <w:sz w:val="28"/>
+          <w:szCs w:val="28"/>
+        </w:rPr>
+      </w:pPr>
+      <w:proofErr w:type="spellStart"/>
+      <w:r>
+        <w:rPr>
+          <w:b/>
+          <w:bCs/>
+          <w:sz w:val="24"/>
+          <w:szCs w:val="24"/>
+        </w:rPr>
+        <w:t>Certified</w:t>
+      </w:r>
+      <w:proofErr w:type="spellEnd"/>
+      <w:r>
+        <w:rPr>
+          <w:b/>
+          <w:bCs/>
+          <w:sz w:val="24"/>
+          <w:szCs w:val="24"/>
+        </w:rPr>
+        <w:t xml:space="preserve"> Scrum Master – Scrum Alliance</w:t>
+      </w:r>
+      <w:r>
+        <w:rPr>
+          <w:sz w:val="24"/>
+          <w:szCs w:val="24"/>
+        </w:rPr>
+        <w:t xml:space="preserve">: No mercado </w:t>
+      </w:r>
+      <w:r>
+        <w:rPr>
+          <w:sz w:val="24"/>
+          <w:szCs w:val="24"/>
+        </w:rPr>
+        <w:t>dês</w:t>
+      </w:r>
+      <w:r>
+        <w:rPr>
+          <w:sz w:val="24"/>
+          <w:szCs w:val="24"/>
+        </w:rPr>
+        <w:t xml:space="preserve"> de 2002, trabalha a framework e os conceitos do método</w:t>
+      </w:r>
+      <w:r>
+        <w:rPr>
+          <w:sz w:val="24"/>
+          <w:szCs w:val="24"/>
+        </w:rPr>
+        <w:t xml:space="preserve"> além de seus elementos.</w:t>
+      </w:r>
+    </w:p>
+    <w:p>
+      <w:pPr>
+        <w:pStyle w:val="PargrafodaLista"/>
+        <w:numPr>
+          <w:ilvl w:val="0"/>
+          <w:numId w:val="1"/>
+        </w:numPr>
+        <w:jc w:val="both"/>
+        <w:rPr>
+          <w:sz w:val="28"/>
+          <w:szCs w:val="28"/>
+        </w:rPr>
+      </w:pPr>
+      <w:proofErr w:type="spellStart"/>
+      <w:r>
+        <w:rPr>
+          <w:b/>
+          <w:bCs/>
+          <w:sz w:val="24"/>
+          <w:szCs w:val="24"/>
+        </w:rPr>
+        <w:t>Advanced</w:t>
+      </w:r>
+      <w:proofErr w:type="spellEnd"/>
+      <w:r>
+        <w:rPr>
+          <w:b/>
+          <w:bCs/>
+          <w:sz w:val="24"/>
+          <w:szCs w:val="24"/>
+        </w:rPr>
+        <w:t xml:space="preserve"> </w:t>
+      </w:r>
+      <w:r>
+        <w:rPr>
+          <w:b/>
+          <w:bCs/>
+          <w:sz w:val="24"/>
+          <w:szCs w:val="24"/>
+        </w:rPr>
+        <w:t>Scrum Master – Scrum Alliance</w:t>
+      </w:r>
+      <w:r>
+        <w:rPr>
+          <w:sz w:val="24"/>
+          <w:szCs w:val="24"/>
+        </w:rPr>
+        <w:t xml:space="preserve">: </w:t>
+      </w:r>
+      <w:r>
+        <w:rPr>
+          <w:sz w:val="24"/>
+          <w:szCs w:val="24"/>
+        </w:rPr>
+        <w:t xml:space="preserve">Segundo </w:t>
+      </w:r>
+      <w:r>
+        <w:rPr>
+          <w:sz w:val="24"/>
+          <w:szCs w:val="24"/>
+        </w:rPr>
+        <w:t>nível</w:t>
+      </w:r>
+      <w:r>
+        <w:rPr>
+          <w:sz w:val="24"/>
+          <w:szCs w:val="24"/>
+        </w:rPr>
+        <w:t xml:space="preserve"> da certificação concedida</w:t>
+      </w:r>
+      <w:r>
+        <w:rPr>
+          <w:sz w:val="24"/>
+          <w:szCs w:val="24"/>
+        </w:rPr>
+        <w:t xml:space="preserve"> pela Scrum Alliance</w:t>
+      </w:r>
+      <w:r>
+        <w:rPr>
+          <w:sz w:val="24"/>
+          <w:szCs w:val="24"/>
+        </w:rPr>
+        <w:t xml:space="preserve"> e trabalha as questões de gestão de equipe;</w:t>
+      </w:r>
+    </w:p>
+    <w:p>
+      <w:pPr>
+        <w:pStyle w:val="PargrafodaLista"/>
+        <w:numPr>
+          <w:ilvl w:val="0"/>
+          <w:numId w:val="1"/>
+        </w:numPr>
+        <w:jc w:val="both"/>
+        <w:rPr>
+          <w:b/>
+          <w:bCs/>
+          <w:sz w:val="24"/>
+          <w:szCs w:val="24"/>
+        </w:rPr>
+      </w:pPr>
+      <w:proofErr w:type="spellStart"/>
+      <w:r>
+        <w:rPr>
+          <w:b/>
+          <w:bCs/>
+          <w:sz w:val="24"/>
+          <w:szCs w:val="24"/>
+        </w:rPr>
+        <w:t>Certified</w:t>
+      </w:r>
+      <w:proofErr w:type="spellEnd"/>
+      <w:r>
+        <w:rPr>
+          <w:b/>
+          <w:bCs/>
+          <w:sz w:val="24"/>
+          <w:szCs w:val="24"/>
+        </w:rPr>
+        <w:t xml:space="preserve"> Scrum Professional</w:t>
+      </w:r>
+      <w:r>
+        <w:rPr>
+          <w:b/>
+          <w:bCs/>
+          <w:sz w:val="24"/>
+          <w:szCs w:val="24"/>
+        </w:rPr>
+        <w:t xml:space="preserve"> </w:t>
+      </w:r>
+      <w:r>
+        <w:rPr>
+          <w:b/>
+          <w:bCs/>
+          <w:sz w:val="24"/>
+          <w:szCs w:val="24"/>
+        </w:rPr>
+        <w:t>– Scrum Alliance</w:t>
+      </w:r>
+      <w:r>
+        <w:rPr>
+          <w:b/>
+          <w:bCs/>
+          <w:sz w:val="24"/>
+          <w:szCs w:val="24"/>
+        </w:rPr>
+        <w:t xml:space="preserve">: </w:t>
+      </w:r>
+      <w:r>
+        <w:rPr>
+          <w:sz w:val="24"/>
+          <w:szCs w:val="24"/>
+        </w:rPr>
+        <w:t>Último</w:t>
+      </w:r>
+      <w:r>
+        <w:rPr>
+          <w:sz w:val="24"/>
+          <w:szCs w:val="24"/>
+        </w:rPr>
+        <w:t xml:space="preserve"> </w:t>
+      </w:r>
+      <w:r>
+        <w:rPr>
+          <w:sz w:val="24"/>
+          <w:szCs w:val="24"/>
+        </w:rPr>
+        <w:t xml:space="preserve">estágio da </w:t>
+      </w:r>
+      <w:r>
+        <w:rPr>
+          <w:sz w:val="24"/>
+          <w:szCs w:val="24"/>
+        </w:rPr>
+        <w:t>certificaçã</w:t>
+      </w:r>
+      <w:r>
+        <w:rPr>
+          <w:sz w:val="24"/>
+          <w:szCs w:val="24"/>
+        </w:rPr>
+        <w:t>o</w:t>
+      </w:r>
+      <w:r>
+        <w:rPr>
+          <w:sz w:val="24"/>
+          <w:szCs w:val="24"/>
+        </w:rPr>
+        <w:t xml:space="preserve"> </w:t>
+      </w:r>
+      <w:r>
+        <w:rPr>
+          <w:sz w:val="24"/>
+          <w:szCs w:val="24"/>
+        </w:rPr>
+        <w:t>pela Scrum Alliance</w:t>
+      </w:r>
+      <w:r>
+        <w:rPr>
+          <w:sz w:val="24"/>
+          <w:szCs w:val="24"/>
+        </w:rPr>
+        <w:t>.</w:t>
+      </w:r>
+    </w:p>
+    <w:p>
+      <w:pPr>
+        <w:jc w:val="both"/>
+        <w:rPr>
+          <w:sz w:val="24"/>
+          <w:szCs w:val="24"/>
+        </w:rPr>
+      </w:pPr>
+    </w:p>
+    <w:p>
+      <w:pPr>
+        <w:pStyle w:val="PargrafodaLista"/>
+        <w:rPr>
+          <w:sz w:val="28"/>
+          <w:szCs w:val="28"/>
+        </w:rPr>
+      </w:pPr>
+    </w:p>
+    <w:p>
+      <w:pPr>
+        <w:pStyle w:val="PargrafodaLista"/>
+        <w:rPr>
+          <w:sz w:val="28"/>
+          <w:szCs w:val="28"/>
+        </w:rPr>
+      </w:pPr>
+    </w:p>
+    <w:p>
+      <w:pPr>
+        <w:pStyle w:val="PargrafodaLista"/>
+        <w:rPr>
+          <w:sz w:val="28"/>
+          <w:szCs w:val="28"/>
+        </w:rPr>
+      </w:pPr>
+    </w:p>
+    <w:p>
+      <w:pPr>
+        <w:pStyle w:val="PargrafodaLista"/>
+        <w:rPr>
+          <w:sz w:val="28"/>
+          <w:szCs w:val="28"/>
+        </w:rPr>
+      </w:pPr>
+    </w:p>
+    <w:p>
+      <w:pPr>
+        <w:pStyle w:val="PargrafodaLista"/>
+        <w:rPr>
+          <w:sz w:val="28"/>
+          <w:szCs w:val="28"/>
+        </w:rPr>
+      </w:pPr>
+    </w:p>
+    <w:p>
+      <w:pPr>
+        <w:pStyle w:val="PargrafodaLista"/>
+        <w:rPr>
+          <w:sz w:val="28"/>
+          <w:szCs w:val="28"/>
+        </w:rPr>
+      </w:pPr>
+    </w:p>
+    <w:p>
+      <w:pPr>
+        <w:pStyle w:val="PargrafodaLista"/>
+        <w:rPr>
+          <w:sz w:val="28"/>
+          <w:szCs w:val="28"/>
+        </w:rPr>
+      </w:pPr>
+    </w:p>
+    <w:p>
+      <w:pPr>
+        <w:pStyle w:val="PargrafodaLista"/>
+        <w:rPr>
+          <w:sz w:val="28"/>
+          <w:szCs w:val="28"/>
+        </w:rPr>
+      </w:pPr>
+    </w:p>
+    <w:p>
+      <w:pPr>
+        <w:pStyle w:val="PargrafodaLista"/>
+        <w:rPr>
+          <w:sz w:val="28"/>
+          <w:szCs w:val="28"/>
+        </w:rPr>
+      </w:pPr>
+    </w:p>
+    <w:p>
+      <w:pPr>
+        <w:pStyle w:val="PargrafodaLista"/>
+        <w:rPr>
+          <w:sz w:val="28"/>
+          <w:szCs w:val="28"/>
+        </w:rPr>
+      </w:pPr>
+    </w:p>
+    <w:p>
+      <w:pPr>
+        <w:pStyle w:val="PargrafodaLista"/>
+        <w:rPr>
+          <w:sz w:val="28"/>
+          <w:szCs w:val="28"/>
+        </w:rPr>
+      </w:pPr>
+    </w:p>
+    <w:p>
+      <w:pPr>
+        <w:pStyle w:val="PargrafodaLista"/>
+        <w:rPr>
+          <w:sz w:val="28"/>
+          <w:szCs w:val="28"/>
+        </w:rPr>
+      </w:pPr>
+    </w:p>
+    <w:p>
+      <w:pPr>
+        <w:pStyle w:val="PargrafodaLista"/>
+        <w:rPr>
+          <w:sz w:val="28"/>
+          <w:szCs w:val="28"/>
+        </w:rPr>
+      </w:pPr>
+    </w:p>
+    <w:p>
+      <w:pPr>
+        <w:pStyle w:val="PargrafodaLista"/>
+        <w:rPr>
+          <w:sz w:val="28"/>
+          <w:szCs w:val="28"/>
+        </w:rPr>
+      </w:pPr>
+    </w:p>
+    <w:p>
+      <w:pPr>
+        <w:pStyle w:val="PargrafodaLista"/>
+        <w:rPr>
+          <w:sz w:val="28"/>
+          <w:szCs w:val="28"/>
+        </w:rPr>
+      </w:pPr>
+    </w:p>
+    <w:p>
+      <w:pPr>
+        <w:pStyle w:val="PargrafodaLista"/>
+        <w:rPr>
+          <w:sz w:val="28"/>
+          <w:szCs w:val="28"/>
+        </w:rPr>
+      </w:pPr>
+    </w:p>
+    <w:p>
+      <w:pPr>
+        <w:pStyle w:val="PargrafodaLista"/>
+        <w:rPr>
+          <w:sz w:val="28"/>
+          <w:szCs w:val="28"/>
+        </w:rPr>
+      </w:pPr>
+    </w:p>
+    <w:p>
+      <w:pPr>
+        <w:pStyle w:val="PargrafodaLista"/>
+        <w:rPr>
+          <w:sz w:val="28"/>
+          <w:szCs w:val="28"/>
+        </w:rPr>
+      </w:pPr>
+    </w:p>
+    <w:p>
+      <w:pPr>
+        <w:pStyle w:val="PargrafodaLista"/>
+        <w:rPr>
+          <w:sz w:val="28"/>
+          <w:szCs w:val="28"/>
+        </w:rPr>
+      </w:pPr>
+    </w:p>
+    <w:p>
+      <w:pPr>
+        <w:pStyle w:val="PargrafodaLista"/>
+        <w:rPr>
+          <w:sz w:val="28"/>
+          <w:szCs w:val="28"/>
+        </w:rPr>
+      </w:pPr>
+    </w:p>
+    <w:p>
+      <w:pPr>
+        <w:pStyle w:val="PargrafodaLista"/>
+        <w:rPr>
+          <w:sz w:val="28"/>
+          <w:szCs w:val="28"/>
+        </w:rPr>
+      </w:pPr>
+    </w:p>
+    <w:p>
+      <w:pPr>
+        <w:pStyle w:val="PargrafodaLista"/>
+        <w:rPr>
+          <w:sz w:val="28"/>
+          <w:szCs w:val="28"/>
+        </w:rPr>
+      </w:pPr>
+      <w:hyperlink r:id="rId8" w:anchor="1" w:history="1">
         <w:r>
           <w:rPr>
             <w:rStyle w:val="Hyperlink"/>
@@ -837,7 +1467,7 @@
           <w:szCs w:val="28"/>
         </w:rPr>
       </w:pPr>
-      <w:hyperlink r:id="rId10" w:history="1">
+      <w:hyperlink r:id="rId10" w:anchor=":~:text=Scrum%20é%20uma%20das%20metodologias,bem%20delineados%20através%20dos%20Sprints" w:history="1">
         <w:r>
           <w:rPr>
             <w:rStyle w:val="Hyperlink"/>
@@ -854,6 +1484,53 @@
         </w:rPr>
         <w:t>.</w:t>
       </w:r>
+    </w:p>
+    <w:p>
+      <w:pPr>
+        <w:pStyle w:val="PargrafodaLista"/>
+        <w:rPr>
+          <w:sz w:val="28"/>
+          <w:szCs w:val="28"/>
+        </w:rPr>
+      </w:pPr>
+      <w:hyperlink r:id="rId11" w:history="1">
+        <w:r>
+          <w:rPr>
+            <w:rStyle w:val="Hyperlink"/>
+            <w:sz w:val="28"/>
+            <w:szCs w:val="28"/>
+          </w:rPr>
+          <w:t>https://artia.com/blog/certificacoes-scrum/</w:t>
+        </w:r>
+      </w:hyperlink>
+    </w:p>
+    <w:p>
+      <w:pPr>
+        <w:pStyle w:val="PargrafodaLista"/>
+        <w:rPr>
+          <w:sz w:val="28"/>
+          <w:szCs w:val="28"/>
+        </w:rPr>
+      </w:pPr>
+      <w:hyperlink r:id="rId12" w:history="1">
+        <w:r>
+          <w:rPr>
+            <w:rStyle w:val="Hyperlink"/>
+            <w:sz w:val="28"/>
+            <w:szCs w:val="28"/>
+          </w:rPr>
+          <w:t>https://www.ieepeducacao.com.br/certificacao-scrum/</w:t>
+        </w:r>
+      </w:hyperlink>
+    </w:p>
+    <w:p>
+      <w:pPr>
+        <w:pStyle w:val="PargrafodaLista"/>
+        <w:rPr>
+          <w:sz w:val="28"/>
+          <w:szCs w:val="28"/>
+        </w:rPr>
+      </w:pPr>
     </w:p>
     <w:p>
       <w:pPr>
@@ -879,7 +1556,7 @@
   <w:abstractNum w:abstractNumId="0" w15:restartNumberingAfterBreak="0">
     <w:nsid w:val="3ADC5202"/>
     <w:multiLevelType w:val="hybridMultilevel"/>
-    <w:tmpl w:val="956E1F14"/>
+    <w:tmpl w:val="7444EFBE"/>
     <w:lvl w:ilvl="0" w:tplc="04160001">
       <w:start w:val="1"/>
       <w:numFmt w:val="bullet"/>
@@ -1438,9 +2115,33 @@
       <w:szCs w:val="26"/>
     </w:rPr>
   </w:style>
+  <w:style w:type="paragraph" w:styleId="Ttulo3">
+    <w:name w:val="heading 3"/>
+    <w:basedOn w:val="Normal"/>
+    <w:next w:val="Normal"/>
+    <w:link w:val="Ttulo3Char"/>
+    <w:uiPriority w:val="9"/>
+    <w:semiHidden/>
+    <w:unhideWhenUsed/>
+    <w:qFormat/>
+    <w:rsid w:val="00BA0EC7"/>
+    <w:pPr>
+      <w:keepNext/>
+      <w:keepLines/>
+      <w:spacing w:before="40" w:after="0"/>
+      <w:outlineLvl w:val="2"/>
+    </w:pPr>
+    <w:rPr>
+      <w:rFonts w:asciiTheme="majorHAnsi" w:eastAsiaTheme="majorEastAsia" w:hAnsiTheme="majorHAnsi" w:cstheme="majorBidi"/>
+      <w:color w:val="1F3763" w:themeColor="accent1" w:themeShade="7F"/>
+      <w:sz w:val="24"/>
+      <w:szCs w:val="24"/>
+    </w:rPr>
+  </w:style>
   <w:style w:type="character" w:default="1" w:styleId="Fontepargpadro">
     <w:name w:val="Default Paragraph Font"/>
     <w:uiPriority w:val="1"/>
+    <w:semiHidden/>
     <w:unhideWhenUsed/>
   </w:style>
   <w:style w:type="table" w:default="1" w:styleId="Tabelanormal">
@@ -1556,6 +2257,32 @@
     <w:rPr>
       <w:color w:val="605E5C"/>
       <w:shd w:val="clear" w:color="auto" w:fill="E1DFDD"/>
+    </w:rPr>
+  </w:style>
+  <w:style w:type="character" w:styleId="HiperlinkVisitado">
+    <w:name w:val="FollowedHyperlink"/>
+    <w:basedOn w:val="Fontepargpadro"/>
+    <w:uiPriority w:val="99"/>
+    <w:semiHidden/>
+    <w:unhideWhenUsed/>
+    <w:rsid w:val="00161934"/>
+    <w:rPr>
+      <w:color w:val="954F72" w:themeColor="followedHyperlink"/>
+      <w:u w:val="single"/>
+    </w:rPr>
+  </w:style>
+  <w:style w:type="character" w:customStyle="1" w:styleId="Ttulo3Char">
+    <w:name w:val="Título 3 Char"/>
+    <w:basedOn w:val="Fontepargpadro"/>
+    <w:link w:val="Ttulo3"/>
+    <w:uiPriority w:val="9"/>
+    <w:semiHidden/>
+    <w:rsid w:val="00BA0EC7"/>
+    <w:rPr>
+      <w:rFonts w:asciiTheme="majorHAnsi" w:eastAsiaTheme="majorEastAsia" w:hAnsiTheme="majorHAnsi" w:cstheme="majorBidi"/>
+      <w:color w:val="1F3763" w:themeColor="accent1" w:themeShade="7F"/>
+      <w:sz w:val="24"/>
+      <w:szCs w:val="24"/>
     </w:rPr>
   </w:style>
 </w:styles>
@@ -1857,6 +2584,21 @@
 </file>
 
 <file path=customXml/item1.xml><?xml version="1.0" encoding="utf-8"?>
+<p:properties xmlns:p="http://schemas.microsoft.com/office/2006/metadata/properties" xmlns:xsi="http://www.w3.org/2001/XMLSchema-instance" xmlns:pc="http://schemas.microsoft.com/office/infopath/2007/PartnerControls">
+  <documentManagement/>
+</p:properties>
+</file>
+
+<file path=customXml/item2.xml><?xml version="1.0" encoding="utf-8"?>
+<?mso-contentType ?>
+<FormTemplates xmlns="http://schemas.microsoft.com/sharepoint/v3/contenttype/forms">
+  <Display>DocumentLibraryForm</Display>
+  <Edit>DocumentLibraryForm</Edit>
+  <New>DocumentLibraryForm</New>
+</FormTemplates>
+</file>
+
+<file path=customXml/item3.xml><?xml version="1.0" encoding="utf-8"?>
 <ct:contentTypeSchema xmlns:ct="http://schemas.microsoft.com/office/2006/metadata/contentType" xmlns:ma="http://schemas.microsoft.com/office/2006/metadata/properties/metaAttributes" ct:_="" ma:_="" ma:contentTypeName="Documento" ma:contentTypeID="0x0101005D358A0D38773949AB71752CDEF854C5" ma:contentTypeVersion="11" ma:contentTypeDescription="Crie um novo documento." ma:contentTypeScope="" ma:versionID="9a2937cc1c206c7c432734896a112d0f">
   <xsd:schema xmlns:xsd="http://www.w3.org/2001/XMLSchema" xmlns:xs="http://www.w3.org/2001/XMLSchema" xmlns:p="http://schemas.microsoft.com/office/2006/metadata/properties" xmlns:ns3="a7190259-a17e-410e-93cd-cc08d9b0ae3a" xmlns:ns4="9c30de75-83d0-4eb0-a921-2455cd276bc7" targetNamespace="http://schemas.microsoft.com/office/2006/metadata/properties" ma:root="true" ma:fieldsID="10801288c5d4d6d6f8d62354cfdaff63" ns3:_="" ns4:_="">
     <xsd:import namespace="a7190259-a17e-410e-93cd-cc08d9b0ae3a"/>
@@ -2065,22 +2807,24 @@
 </ct:contentTypeSchema>
 </file>
 
-<file path=customXml/item2.xml><?xml version="1.0" encoding="utf-8"?>
-<?mso-contentType ?>
-<FormTemplates xmlns="http://schemas.microsoft.com/sharepoint/v3/contenttype/forms">
-  <Display>DocumentLibraryForm</Display>
-  <Edit>DocumentLibraryForm</Edit>
-  <New>DocumentLibraryForm</New>
-</FormTemplates>
+<file path=customXml/itemProps1.xml><?xml version="1.0" encoding="utf-8"?>
+<ds:datastoreItem xmlns:ds="http://schemas.openxmlformats.org/officeDocument/2006/customXml" ds:itemID="{D7E03E15-6111-49DE-99E3-ADBF2B7AC2F7}">
+  <ds:schemaRefs>
+    <ds:schemaRef ds:uri="http://schemas.microsoft.com/office/2006/metadata/properties"/>
+    <ds:schemaRef ds:uri="http://schemas.microsoft.com/office/infopath/2007/PartnerControls"/>
+  </ds:schemaRefs>
+</ds:datastoreItem>
 </file>
 
-<file path=customXml/item3.xml><?xml version="1.0" encoding="utf-8"?>
-<p:properties xmlns:p="http://schemas.microsoft.com/office/2006/metadata/properties" xmlns:xsi="http://www.w3.org/2001/XMLSchema-instance" xmlns:pc="http://schemas.microsoft.com/office/infopath/2007/PartnerControls">
-  <documentManagement/>
-</p:properties>
+<file path=customXml/itemProps2.xml><?xml version="1.0" encoding="utf-8"?>
+<ds:datastoreItem xmlns:ds="http://schemas.openxmlformats.org/officeDocument/2006/customXml" ds:itemID="{5DFA4205-4A8A-4F7C-A843-DA15A358CC61}">
+  <ds:schemaRefs>
+    <ds:schemaRef ds:uri="http://schemas.microsoft.com/sharepoint/v3/contenttype/forms"/>
+  </ds:schemaRefs>
+</ds:datastoreItem>
 </file>
 
-<file path=customXml/itemProps1.xml><?xml version="1.0" encoding="utf-8"?>
+<file path=customXml/itemProps3.xml><?xml version="1.0" encoding="utf-8"?>
 <ds:datastoreItem xmlns:ds="http://schemas.openxmlformats.org/officeDocument/2006/customXml" ds:itemID="{AD3F1529-6292-49A0-991A-869ADF318E77}">
   <ds:schemaRefs>
     <ds:schemaRef ds:uri="http://schemas.microsoft.com/office/2006/metadata/contentType"/>
@@ -2097,21 +2841,4 @@
     <ds:schemaRef ds:uri="http://schemas.microsoft.com/internal/obd"/>
   </ds:schemaRefs>
 </ds:datastoreItem>
-</file>
-
-<file path=customXml/itemProps2.xml><?xml version="1.0" encoding="utf-8"?>
-<ds:datastoreItem xmlns:ds="http://schemas.openxmlformats.org/officeDocument/2006/customXml" ds:itemID="{5DFA4205-4A8A-4F7C-A843-DA15A358CC61}">
-  <ds:schemaRefs>
-    <ds:schemaRef ds:uri="http://schemas.microsoft.com/sharepoint/v3/contenttype/forms"/>
-  </ds:schemaRefs>
-</ds:datastoreItem>
-</file>
-
-<file path=customXml/itemProps3.xml><?xml version="1.0" encoding="utf-8"?>
-<ds:datastoreItem xmlns:ds="http://schemas.openxmlformats.org/officeDocument/2006/customXml" ds:itemID="{D7E03E15-6111-49DE-99E3-ADBF2B7AC2F7}">
-  <ds:schemaRefs>
-    <ds:schemaRef ds:uri="http://schemas.microsoft.com/office/2006/metadata/properties"/>
-    <ds:schemaRef ds:uri="http://schemas.microsoft.com/office/infopath/2007/PartnerControls"/>
-  </ds:schemaRefs>
-</ds:datastoreItem>
 </file>
</xml_diff>